<commit_message>
Update Terms and Conditions - CodeWe.docx
Update ToS.
Fix EN and syntax issues :sweat_smile:
Fix compehenstion issues.
Valid starting 2020-11-20
</commit_message>
<xml_diff>
--- a/Terms and Conditions - CodeWe.docx
+++ b/Terms and Conditions - CodeWe.docx
@@ -16,6 +16,7 @@
         <w:dataBinding w:prefixMappings="xmlns:ns0='http://purl.org/dc/elements/1.1/' xmlns:ns1='http://schemas.openxmlformats.org/package/2006/metadata/core-properties' " w:xpath="/ns1:coreProperties[1]/ns0:title[1]" w:storeItemID="{6C3C8BC8-F283-45AE-878A-BAB7291924A1}"/>
         <w:text/>
       </w:sdtPr>
+      <w:sdtEndPr/>
       <w:sdtContent>
         <w:p>
           <w:pPr>
@@ -71,7 +72,13 @@
         <w:rPr>
           <w:lang w:val="en-GB"/>
         </w:rPr>
-        <w:t xml:space="preserve"> November 15</w:t>
+        <w:t xml:space="preserve"> November 1</w:t>
+      </w:r>
+      <w:r>
+        <w:rPr>
+          <w:lang w:val="en-GB"/>
+        </w:rPr>
+        <w:t>7</w:t>
       </w:r>
       <w:r>
         <w:rPr>
@@ -108,7 +115,13 @@
         <w:rPr>
           <w:lang w:val="en-GB"/>
         </w:rPr>
-        <w:t>November 15</w:t>
+        <w:t xml:space="preserve">November </w:t>
+      </w:r>
+      <w:r>
+        <w:rPr>
+          <w:lang w:val="en-GB"/>
+        </w:rPr>
+        <w:t>20</w:t>
       </w:r>
       <w:r>
         <w:rPr>
@@ -132,9 +145,17 @@
       </w:pPr>
       <w:r>
         <w:rPr>
-          <w:lang w:val="en-GB"/>
-        </w:rPr>
-        <w:t xml:space="preserve">Hello! </w:t>
+          <w:b/>
+          <w:bCs/>
+          <w:lang w:val="en-GB"/>
+        </w:rPr>
+        <w:t>Hello</w:t>
+      </w:r>
+      <w:r>
+        <w:rPr>
+          <w:lang w:val="en-GB"/>
+        </w:rPr>
+        <w:t xml:space="preserve">! </w:t>
       </w:r>
       <w:r>
         <w:rPr>
@@ -200,7 +221,19 @@
         <w:rPr>
           <w:lang w:val="en-GB"/>
         </w:rPr>
-        <w:t xml:space="preserve"> is a Service that allows you to share and collaborate on programs and scripts. </w:t>
+        <w:t xml:space="preserve"> is a Service that allows </w:t>
+      </w:r>
+      <w:r>
+        <w:rPr>
+          <w:lang w:val="en-GB"/>
+        </w:rPr>
+        <w:t>You</w:t>
+      </w:r>
+      <w:r>
+        <w:rPr>
+          <w:lang w:val="en-GB"/>
+        </w:rPr>
+        <w:t xml:space="preserve"> to share and collaborate on programs and scripts. </w:t>
       </w:r>
       <w:r>
         <w:rPr>
@@ -218,20 +251,82 @@
         <w:rPr>
           <w:lang w:val="en-GB"/>
         </w:rPr>
-        <w:t>our use of our Service. They also inform you about the sharing Service. When you access our Website or Service, you fully agree to these terms.</w:t>
-      </w:r>
-    </w:p>
-    <w:p>
-      <w:pPr>
-        <w:rPr>
-          <w:lang w:val="en-GB"/>
-        </w:rPr>
-      </w:pPr>
-      <w:r>
-        <w:rPr>
-          <w:lang w:val="en-GB"/>
-        </w:rPr>
-        <w:t xml:space="preserve">We don’t charge you to use </w:t>
+        <w:t xml:space="preserve">our use of </w:t>
+      </w:r>
+      <w:r>
+        <w:rPr>
+          <w:lang w:val="en-GB"/>
+        </w:rPr>
+        <w:t>Our</w:t>
+      </w:r>
+      <w:r>
+        <w:rPr>
+          <w:lang w:val="en-GB"/>
+        </w:rPr>
+        <w:t xml:space="preserve"> Service. They also inform </w:t>
+      </w:r>
+      <w:r>
+        <w:rPr>
+          <w:lang w:val="en-GB"/>
+        </w:rPr>
+        <w:t>You</w:t>
+      </w:r>
+      <w:r>
+        <w:rPr>
+          <w:lang w:val="en-GB"/>
+        </w:rPr>
+        <w:t xml:space="preserve"> about the sharing Service. When </w:t>
+      </w:r>
+      <w:r>
+        <w:rPr>
+          <w:lang w:val="en-GB"/>
+        </w:rPr>
+        <w:t>You</w:t>
+      </w:r>
+      <w:r>
+        <w:rPr>
+          <w:lang w:val="en-GB"/>
+        </w:rPr>
+        <w:t xml:space="preserve"> access our Website or Service, </w:t>
+      </w:r>
+      <w:proofErr w:type="gramStart"/>
+      <w:r>
+        <w:rPr>
+          <w:lang w:val="en-GB"/>
+        </w:rPr>
+        <w:t>You</w:t>
+      </w:r>
+      <w:proofErr w:type="gramEnd"/>
+      <w:r>
+        <w:rPr>
+          <w:lang w:val="en-GB"/>
+        </w:rPr>
+        <w:t xml:space="preserve"> fully agree to these terms.</w:t>
+      </w:r>
+    </w:p>
+    <w:p>
+      <w:pPr>
+        <w:rPr>
+          <w:lang w:val="en-GB"/>
+        </w:rPr>
+      </w:pPr>
+      <w:r>
+        <w:rPr>
+          <w:lang w:val="en-GB"/>
+        </w:rPr>
+        <w:t xml:space="preserve">We don’t charge </w:t>
+      </w:r>
+      <w:r>
+        <w:rPr>
+          <w:lang w:val="en-GB"/>
+        </w:rPr>
+        <w:t>Y</w:t>
+      </w:r>
+      <w:r>
+        <w:rPr>
+          <w:lang w:val="en-GB"/>
+        </w:rPr>
+        <w:t xml:space="preserve">ou to use </w:t>
       </w:r>
       <w:proofErr w:type="spellStart"/>
       <w:r>
@@ -245,7 +340,31 @@
         <w:rPr>
           <w:lang w:val="en-GB"/>
         </w:rPr>
-        <w:t xml:space="preserve">. Because We don’t like advertisement so We don’t display advertisement (besides, </w:t>
+        <w:t>. Because We don’t like advertisement</w:t>
+      </w:r>
+      <w:r>
+        <w:rPr>
+          <w:lang w:val="en-GB"/>
+        </w:rPr>
+        <w:t>s</w:t>
+      </w:r>
+      <w:r>
+        <w:rPr>
+          <w:lang w:val="en-GB"/>
+        </w:rPr>
+        <w:t xml:space="preserve"> so We don’t </w:t>
+      </w:r>
+      <w:r>
+        <w:rPr>
+          <w:lang w:val="en-GB"/>
+        </w:rPr>
+        <w:t>advertise</w:t>
+      </w:r>
+      <w:r>
+        <w:rPr>
+          <w:lang w:val="en-GB"/>
+        </w:rPr>
+        <w:t xml:space="preserve"> (besides, </w:t>
       </w:r>
       <w:proofErr w:type="gramStart"/>
       <w:r>
@@ -284,7 +403,19 @@
         <w:rPr>
           <w:lang w:val="en-GB"/>
         </w:rPr>
-        <w:t xml:space="preserve">). We </w:t>
+        <w:t>). We</w:t>
+      </w:r>
+      <w:r>
+        <w:rPr>
+          <w:lang w:val="en-GB"/>
+        </w:rPr>
+        <w:t>,</w:t>
+      </w:r>
+      <w:r>
+        <w:rPr>
+          <w:lang w:val="en-GB"/>
+        </w:rPr>
+        <w:t xml:space="preserve"> </w:t>
       </w:r>
       <w:r>
         <w:rPr>
@@ -296,6 +427,12 @@
         <w:rPr>
           <w:lang w:val="en-GB"/>
         </w:rPr>
+        <w:t>,</w:t>
+      </w:r>
+      <w:r>
+        <w:rPr>
+          <w:lang w:val="en-GB"/>
+        </w:rPr>
         <w:t xml:space="preserve"> have no reason to collect personal data and even less to sell or share any data or information that MAY directly identify You (these are things like Your name, (email) address and other).</w:t>
       </w:r>
     </w:p>
@@ -322,7 +459,13 @@
         <w:rPr>
           <w:lang w:val="en-GB"/>
         </w:rPr>
-        <w:t>Our Privacy Policy explains how we</w:t>
+        <w:t xml:space="preserve">Our Privacy Policy explains how </w:t>
+      </w:r>
+      <w:r>
+        <w:rPr>
+          <w:lang w:val="en-GB"/>
+        </w:rPr>
+        <w:t>We</w:t>
       </w:r>
       <w:r>
         <w:rPr>
@@ -581,7 +724,19 @@
         <w:rPr>
           <w:lang w:val="en-GB"/>
         </w:rPr>
-        <w:t xml:space="preserve"> (also referred as “</w:t>
+        <w:t xml:space="preserve"> (also referred </w:t>
+      </w:r>
+      <w:r>
+        <w:rPr>
+          <w:lang w:val="en-GB"/>
+        </w:rPr>
+        <w:t xml:space="preserve">to </w:t>
+      </w:r>
+      <w:r>
+        <w:rPr>
+          <w:lang w:val="en-GB"/>
+        </w:rPr>
+        <w:t>as “</w:t>
       </w:r>
       <w:r>
         <w:rPr>
@@ -765,7 +920,19 @@
         <w:rPr>
           <w:lang w:val="en-GB"/>
         </w:rPr>
-        <w:t xml:space="preserve"> to the document governing the collection, use and disclosure of information we collect. More information </w:t>
+        <w:t xml:space="preserve"> to the document governing the collection, use and disclosure of information </w:t>
+      </w:r>
+      <w:r>
+        <w:rPr>
+          <w:lang w:val="en-GB"/>
+        </w:rPr>
+        <w:t>We</w:t>
+      </w:r>
+      <w:r>
+        <w:rPr>
+          <w:lang w:val="en-GB"/>
+        </w:rPr>
+        <w:t xml:space="preserve"> collect. More information </w:t>
       </w:r>
       <w:r>
         <w:rPr>
@@ -827,7 +994,19 @@
         <w:rPr>
           <w:lang w:val="en-GB"/>
         </w:rPr>
-        <w:t xml:space="preserve">(also referred as </w:t>
+        <w:t>(also referred</w:t>
+      </w:r>
+      <w:r>
+        <w:rPr>
+          <w:lang w:val="en-GB"/>
+        </w:rPr>
+        <w:t xml:space="preserve"> to</w:t>
+      </w:r>
+      <w:r>
+        <w:rPr>
+          <w:lang w:val="en-GB"/>
+        </w:rPr>
+        <w:t xml:space="preserve"> as </w:t>
       </w:r>
       <w:r>
         <w:rPr>
@@ -959,7 +1138,19 @@
         <w:rPr>
           <w:lang w:val="en-GB"/>
         </w:rPr>
-        <w:t>(also referred as “</w:t>
+        <w:t xml:space="preserve">(also referred </w:t>
+      </w:r>
+      <w:r>
+        <w:rPr>
+          <w:lang w:val="en-GB"/>
+        </w:rPr>
+        <w:t xml:space="preserve">to </w:t>
+      </w:r>
+      <w:r>
+        <w:rPr>
+          <w:lang w:val="en-GB"/>
+        </w:rPr>
+        <w:t>as “</w:t>
       </w:r>
       <w:r>
         <w:rPr>
@@ -1093,7 +1284,19 @@
         <w:rPr>
           <w:lang w:val="en-GB"/>
         </w:rPr>
-        <w:t xml:space="preserve">, the internet page accessible form </w:t>
+        <w:t>, the internet page accessible f</w:t>
+      </w:r>
+      <w:r>
+        <w:rPr>
+          <w:lang w:val="en-GB"/>
+        </w:rPr>
+        <w:t>r</w:t>
+      </w:r>
+      <w:r>
+        <w:rPr>
+          <w:lang w:val="en-GB"/>
+        </w:rPr>
+        <w:t xml:space="preserve">om </w:t>
       </w:r>
       <w:hyperlink r:id="rId11" w:history="1">
         <w:r>
@@ -1180,7 +1383,7 @@
         <w:rPr>
           <w:lang w:val="en-GB"/>
         </w:rPr>
-        <w:t xml:space="preserve"> mean the individual being accessing the Service, or any other legal entity acting on behalf of </w:t>
+        <w:t xml:space="preserve"> mean the individual accessing the Service, or any other legal entity acting on behalf of </w:t>
       </w:r>
       <w:r>
         <w:rPr>
@@ -1396,21 +1599,55 @@
         <w:rPr>
           <w:lang w:val="en-GB"/>
         </w:rPr>
-        <w:t xml:space="preserve">As We provide You and other with this Service, </w:t>
-      </w:r>
-      <w:proofErr w:type="gramStart"/>
-      <w:r>
-        <w:rPr>
-          <w:lang w:val="en-GB"/>
-        </w:rPr>
-        <w:t>We</w:t>
-      </w:r>
-      <w:proofErr w:type="gramEnd"/>
-      <w:r>
-        <w:rPr>
-          <w:lang w:val="en-GB"/>
-        </w:rPr>
-        <w:t xml:space="preserve"> in turn ask you to meet and make following expectations and commitments:</w:t>
+        <w:t>We provide You and other with this Service, We</w:t>
+      </w:r>
+      <w:r>
+        <w:rPr>
+          <w:lang w:val="en-GB"/>
+        </w:rPr>
+        <w:t>,</w:t>
+      </w:r>
+      <w:r>
+        <w:rPr>
+          <w:lang w:val="en-GB"/>
+        </w:rPr>
+        <w:t xml:space="preserve"> in turn</w:t>
+      </w:r>
+      <w:r>
+        <w:rPr>
+          <w:lang w:val="en-GB"/>
+        </w:rPr>
+        <w:t>,</w:t>
+      </w:r>
+      <w:r>
+        <w:rPr>
+          <w:lang w:val="en-GB"/>
+        </w:rPr>
+        <w:t xml:space="preserve"> ask </w:t>
+      </w:r>
+      <w:r>
+        <w:rPr>
+          <w:lang w:val="en-GB"/>
+        </w:rPr>
+        <w:t>You</w:t>
+      </w:r>
+      <w:r>
+        <w:rPr>
+          <w:lang w:val="en-GB"/>
+        </w:rPr>
+        <w:t xml:space="preserve"> to meet and make </w:t>
+      </w:r>
+      <w:r>
+        <w:rPr>
+          <w:lang w:val="en-GB"/>
+        </w:rPr>
+        <w:t xml:space="preserve">the </w:t>
+      </w:r>
+      <w:r>
+        <w:rPr>
+          <w:lang w:val="en-GB"/>
+        </w:rPr>
+        <w:t>following expectations and commitments:</w:t>
       </w:r>
     </w:p>
     <w:p>
@@ -1427,7 +1664,6 @@
         <w:t xml:space="preserve">Who can use </w:t>
       </w:r>
       <w:proofErr w:type="spellStart"/>
-      <w:proofErr w:type="gramStart"/>
       <w:r>
         <w:rPr>
           <w:lang w:val="en-GB"/>
@@ -1435,7 +1671,12 @@
         <w:t>CodeWe</w:t>
       </w:r>
       <w:proofErr w:type="spellEnd"/>
-      <w:proofErr w:type="gramEnd"/>
+      <w:r>
+        <w:rPr>
+          <w:lang w:val="en-GB"/>
+        </w:rPr>
+        <w:t>?</w:t>
+      </w:r>
     </w:p>
     <w:p>
       <w:pPr>
@@ -1543,10 +1784,21 @@
         <w:rPr>
           <w:lang w:val="en-GB"/>
         </w:rPr>
-        <w:t xml:space="preserve">What can you share and do on </w:t>
+        <w:t xml:space="preserve">What can </w:t>
+      </w:r>
+      <w:r>
+        <w:rPr>
+          <w:lang w:val="en-GB"/>
+        </w:rPr>
+        <w:t>You</w:t>
+      </w:r>
+      <w:r>
+        <w:rPr>
+          <w:lang w:val="en-GB"/>
+        </w:rPr>
+        <w:t xml:space="preserve"> share and do on </w:t>
       </w:r>
       <w:proofErr w:type="spellStart"/>
-      <w:proofErr w:type="gramStart"/>
       <w:r>
         <w:rPr>
           <w:lang w:val="en-GB"/>
@@ -1554,7 +1806,12 @@
         <w:t>CodeWe</w:t>
       </w:r>
       <w:proofErr w:type="spellEnd"/>
-      <w:proofErr w:type="gramEnd"/>
+      <w:r>
+        <w:rPr>
+          <w:lang w:val="en-GB"/>
+        </w:rPr>
+        <w:t>?</w:t>
+      </w:r>
     </w:p>
     <w:p>
       <w:pPr>
@@ -1580,7 +1837,31 @@
         <w:rPr>
           <w:lang w:val="en-GB"/>
         </w:rPr>
-        <w:t xml:space="preserve"> to share and collaborate on algorithms and code freely but under no circumstance at the expense of the safety of You and others. You therefor agree not to engage in the behaviour or conduct described below (or to facilitate or support others in doing so):</w:t>
+        <w:t xml:space="preserve"> to share and collaborate on algorithms and code freely but under no circumstance at the expense of the safety of You and others. You</w:t>
+      </w:r>
+      <w:r>
+        <w:rPr>
+          <w:lang w:val="en-GB"/>
+        </w:rPr>
+        <w:t>,</w:t>
+      </w:r>
+      <w:r>
+        <w:rPr>
+          <w:lang w:val="en-GB"/>
+        </w:rPr>
+        <w:t xml:space="preserve"> therefor</w:t>
+      </w:r>
+      <w:r>
+        <w:rPr>
+          <w:lang w:val="en-GB"/>
+        </w:rPr>
+        <w:t>e,</w:t>
+      </w:r>
+      <w:r>
+        <w:rPr>
+          <w:lang w:val="en-GB"/>
+        </w:rPr>
+        <w:t xml:space="preserve"> agree not to engage in the behaviour or conduct described below (or to facilitate or support others in doing so):</w:t>
       </w:r>
     </w:p>
     <w:p>
@@ -1849,7 +2130,19 @@
         <w:rPr>
           <w:lang w:val="en-GB"/>
         </w:rPr>
-        <w:t xml:space="preserve"> We remove, delete or bock content that You have made available or shared for violating these Terms, We MAY try to notify You in a reasonable delay by mean easily accessible to Us.</w:t>
+        <w:t xml:space="preserve"> We remove, delete or b</w:t>
+      </w:r>
+      <w:r>
+        <w:rPr>
+          <w:lang w:val="en-GB"/>
+        </w:rPr>
+        <w:t>l</w:t>
+      </w:r>
+      <w:r>
+        <w:rPr>
+          <w:lang w:val="en-GB"/>
+        </w:rPr>
+        <w:t>ock content that You have made available or shared for violating these Terms, We MAY try to notify You in a reasonable delay by mean easily accessible to Us.</w:t>
       </w:r>
     </w:p>
     <w:p>
@@ -1902,6 +2195,12 @@
         </w:rPr>
         <w:t>s</w:t>
       </w:r>
+      <w:r>
+        <w:rPr>
+          <w:lang w:val="en-GB"/>
+        </w:rPr>
+        <w:t>.</w:t>
+      </w:r>
     </w:p>
     <w:p>
       <w:pPr>
@@ -1964,20 +2263,56 @@
         <w:rPr>
           <w:lang w:val="en-GB"/>
         </w:rPr>
-        <w:t>he content you create and share is saved temporarily in our database. Some content that you create and make available to others MAY be protected by intellectual property rights.</w:t>
-      </w:r>
-    </w:p>
-    <w:p>
-      <w:pPr>
-        <w:rPr>
-          <w:lang w:val="en-GB"/>
-        </w:rPr>
-      </w:pPr>
-      <w:r>
-        <w:rPr>
-          <w:lang w:val="en-GB"/>
-        </w:rPr>
-        <w:t xml:space="preserve">You (or the owner) own(s) the intellectual property rights (e.g.: copyright or trademarks) in any such content that you create or share on </w:t>
+        <w:t xml:space="preserve">he content </w:t>
+      </w:r>
+      <w:r>
+        <w:rPr>
+          <w:lang w:val="en-GB"/>
+        </w:rPr>
+        <w:t>You</w:t>
+      </w:r>
+      <w:r>
+        <w:rPr>
+          <w:lang w:val="en-GB"/>
+        </w:rPr>
+        <w:t xml:space="preserve"> create and share is saved temporarily in our database. Some content that </w:t>
+      </w:r>
+      <w:r>
+        <w:rPr>
+          <w:lang w:val="en-GB"/>
+        </w:rPr>
+        <w:t>Y</w:t>
+      </w:r>
+      <w:r>
+        <w:rPr>
+          <w:lang w:val="en-GB"/>
+        </w:rPr>
+        <w:t>ou create and make available to others MAY be protected by intellectual property rights.</w:t>
+      </w:r>
+    </w:p>
+    <w:p>
+      <w:pPr>
+        <w:rPr>
+          <w:lang w:val="en-GB"/>
+        </w:rPr>
+      </w:pPr>
+      <w:r>
+        <w:rPr>
+          <w:lang w:val="en-GB"/>
+        </w:rPr>
+        <w:t xml:space="preserve">You (or the owner) own(s) the intellectual property rights (e.g.: copyright or trademarks) in any such content that </w:t>
+      </w:r>
+      <w:r>
+        <w:rPr>
+          <w:lang w:val="en-GB"/>
+        </w:rPr>
+        <w:t>Y</w:t>
+      </w:r>
+      <w:r>
+        <w:rPr>
+          <w:lang w:val="en-GB"/>
+        </w:rPr>
+        <w:t xml:space="preserve">ou create or share on </w:t>
       </w:r>
       <w:proofErr w:type="spellStart"/>
       <w:r>
@@ -1997,7 +2332,7 @@
         <w:rPr>
           <w:lang w:val="en-GB"/>
         </w:rPr>
-        <w:t>to Your own content</w:t>
+        <w:t>to Your content</w:t>
       </w:r>
       <w:r>
         <w:rPr>
@@ -2096,7 +2431,7 @@
           <w:iCs/>
           <w:lang w:val="en-GB"/>
         </w:rPr>
-        <w:t xml:space="preserve">. You give us permission to </w:t>
+        <w:t xml:space="preserve">. You give </w:t>
       </w:r>
       <w:r>
         <w:rPr>
@@ -2104,26 +2439,7 @@
           <w:iCs/>
           <w:lang w:val="en-GB"/>
         </w:rPr>
-        <w:t>store, save, copy and share it with others. This is the intent after all, isn’t it?</w:t>
-      </w:r>
-    </w:p>
-    <w:p>
-      <w:pPr>
-        <w:rPr>
-          <w:lang w:val="en-GB"/>
-        </w:rPr>
-      </w:pPr>
-      <w:r>
-        <w:rPr>
-          <w:lang w:val="en-GB"/>
-        </w:rPr>
-        <w:t>Content stored for longer than 48 hours after last activity</w:t>
-      </w:r>
-      <w:r>
-        <w:rPr>
-          <w:lang w:val="en-GB"/>
-        </w:rPr>
-        <w:t xml:space="preserve"> or view will automatically be removed. You can download the content You created or shared anytime by using the “</w:t>
+        <w:t>Us</w:t>
       </w:r>
       <w:r>
         <w:rPr>
@@ -2131,6 +2447,41 @@
           <w:iCs/>
           <w:lang w:val="en-GB"/>
         </w:rPr>
+        <w:t xml:space="preserve"> permission to </w:t>
+      </w:r>
+      <w:r>
+        <w:rPr>
+          <w:i/>
+          <w:iCs/>
+          <w:lang w:val="en-GB"/>
+        </w:rPr>
+        <w:t>store, save, copy and share it with others. This is the intent after all, isn’t it?</w:t>
+      </w:r>
+    </w:p>
+    <w:p>
+      <w:pPr>
+        <w:rPr>
+          <w:lang w:val="en-GB"/>
+        </w:rPr>
+      </w:pPr>
+      <w:r>
+        <w:rPr>
+          <w:lang w:val="en-GB"/>
+        </w:rPr>
+        <w:t>Content stored for longer than 48 hours after last activity</w:t>
+      </w:r>
+      <w:r>
+        <w:rPr>
+          <w:lang w:val="en-GB"/>
+        </w:rPr>
+        <w:t xml:space="preserve"> or view will automatically be removed. You can download the content You created or shared anytime by using the “</w:t>
+      </w:r>
+      <w:r>
+        <w:rPr>
+          <w:i/>
+          <w:iCs/>
+          <w:lang w:val="en-GB"/>
+        </w:rPr>
         <w:t>Download</w:t>
       </w:r>
       <w:r>
@@ -2150,7 +2501,19 @@
         <w:rPr>
           <w:lang w:val="en-GB"/>
         </w:rPr>
-        <w:t xml:space="preserve">When content is deleted, it’s no longer accessible to other users, however it MAY continue to exist elsewhere on </w:t>
+        <w:t>When content is deleted, it’s no longer accessible to other users, however</w:t>
+      </w:r>
+      <w:r>
+        <w:rPr>
+          <w:lang w:val="en-GB"/>
+        </w:rPr>
+        <w:t>,</w:t>
+      </w:r>
+      <w:r>
+        <w:rPr>
+          <w:lang w:val="en-GB"/>
+        </w:rPr>
+        <w:t xml:space="preserve"> it MAY continue to exist elsewhere on </w:t>
       </w:r>
       <w:proofErr w:type="spellStart"/>
       <w:r>
@@ -2206,7 +2569,28 @@
         <w:rPr>
           <w:lang w:val="en-GB"/>
         </w:rPr>
-        <w:t>Immediate deletion or deletion in general would restrict Our ability to…</w:t>
+        <w:t>Immediate deletion</w:t>
+      </w:r>
+      <w:r>
+        <w:rPr>
+          <w:lang w:val="en-GB"/>
+        </w:rPr>
+        <w:t>,</w:t>
+      </w:r>
+      <w:r>
+        <w:rPr>
+          <w:lang w:val="en-GB"/>
+        </w:rPr>
+        <w:t xml:space="preserve"> or deletion</w:t>
+      </w:r>
+      <w:r>
+        <w:t xml:space="preserve"> in general,</w:t>
+      </w:r>
+      <w:r>
+        <w:rPr>
+          <w:lang w:val="en-GB"/>
+        </w:rPr>
+        <w:t xml:space="preserve"> would restrict Our ability to…</w:t>
       </w:r>
     </w:p>
     <w:p>
@@ -2242,7 +2626,19 @@
         <w:rPr>
           <w:lang w:val="en-GB"/>
         </w:rPr>
-        <w:t>… comply with legal obligation, such as preservation of evidence;</w:t>
+        <w:t>… comply with legal obligation</w:t>
+      </w:r>
+      <w:r>
+        <w:rPr>
+          <w:lang w:val="en-GB"/>
+        </w:rPr>
+        <w:t>s</w:t>
+      </w:r>
+      <w:r>
+        <w:rPr>
+          <w:lang w:val="en-GB"/>
+        </w:rPr>
+        <w:t>, such as preservation of evidence;</w:t>
       </w:r>
     </w:p>
     <w:p>
@@ -2332,6 +2728,12 @@
         </w:rPr>
         <w:lastRenderedPageBreak/>
         <w:t>Limits on using Our intellectual property</w:t>
+      </w:r>
+      <w:r>
+        <w:rPr>
+          <w:lang w:val="en-GB"/>
+        </w:rPr>
+        <w:t>.</w:t>
       </w:r>
     </w:p>
     <w:p>
@@ -2371,7 +2773,31 @@
         <w:rPr>
           <w:lang w:val="en-GB"/>
         </w:rPr>
-        <w:t xml:space="preserve"> You obtain a copy of this Project, these Terms and Condition as well as the Privacy Policy no longer apply and We cannot be held responsible for any actions when using this copy.</w:t>
+        <w:t xml:space="preserve"> You obtain a copy of this Project, these Terms and Condition</w:t>
+      </w:r>
+      <w:r>
+        <w:rPr>
+          <w:lang w:val="en-GB"/>
+        </w:rPr>
+        <w:t>,</w:t>
+      </w:r>
+      <w:r>
+        <w:rPr>
+          <w:lang w:val="en-GB"/>
+        </w:rPr>
+        <w:t xml:space="preserve"> as well as the Privacy Policy</w:t>
+      </w:r>
+      <w:r>
+        <w:rPr>
+          <w:lang w:val="en-GB"/>
+        </w:rPr>
+        <w:t>,</w:t>
+      </w:r>
+      <w:r>
+        <w:rPr>
+          <w:lang w:val="en-GB"/>
+        </w:rPr>
+        <w:t xml:space="preserve"> no longer apply and We cannot be held responsible for any actions when using this copy.</w:t>
       </w:r>
     </w:p>
     <w:p>
@@ -2424,20 +2850,32 @@
         <w:rPr>
           <w:lang w:val="en-GB"/>
         </w:rPr>
-        <w:t>You and others. We thus MAY need to update and maintain these Terms every now and then to accurately reflect Our services and practices. We will only make any changes if We feel the Terms are no longer appropriate or incomplete.</w:t>
-      </w:r>
-    </w:p>
-    <w:p>
-      <w:pPr>
-        <w:rPr>
-          <w:lang w:val="en-GB"/>
-        </w:rPr>
-      </w:pPr>
-      <w:r>
-        <w:rPr>
-          <w:lang w:val="en-GB"/>
-        </w:rPr>
-        <w:t xml:space="preserve">We will attempt to notify You of such changes a reasonable time before the changes take effect to give You an opportunity to review the changes to these Terms, unless changes are required by an external force. Once the Terms have been updated, </w:t>
+        <w:t>You and others. We thus MAY need to update and maintain these Terms now and then to accurately reflect Our services and practices. We will only make any changes if We feel the Terms are no longer appropriate or incomplete.</w:t>
+      </w:r>
+    </w:p>
+    <w:p>
+      <w:pPr>
+        <w:rPr>
+          <w:lang w:val="en-GB"/>
+        </w:rPr>
+      </w:pPr>
+      <w:r>
+        <w:rPr>
+          <w:lang w:val="en-GB"/>
+        </w:rPr>
+        <w:t xml:space="preserve">We will attempt to notify You of such changes a reasonable time before the changes take effect to </w:t>
+      </w:r>
+      <w:r>
+        <w:rPr>
+          <w:lang w:val="en-GB"/>
+        </w:rPr>
+        <w:t xml:space="preserve">allow </w:t>
+      </w:r>
+      <w:r>
+        <w:rPr>
+          <w:lang w:val="en-GB"/>
+        </w:rPr>
+        <w:t xml:space="preserve">You to review the changes to these Terms unless changes are required by an external force. Once the Terms have been updated, </w:t>
       </w:r>
       <w:proofErr w:type="gramStart"/>
       <w:r>
@@ -2467,6 +2905,12 @@
         </w:rPr>
         <w:t>.</w:t>
       </w:r>
+      <w:r>
+        <w:rPr>
+          <w:lang w:val="en-GB"/>
+        </w:rPr>
+        <w:t xml:space="preserve"> You MUST, however, periodically check these Terms by Yourself.</w:t>
+      </w:r>
     </w:p>
     <w:p>
       <w:pPr>
@@ -2724,7 +3168,31 @@
         <w:rPr>
           <w:lang w:val="en-GB"/>
         </w:rPr>
-        <w:t>Please note that following section prevail and continue to be valid after termination:</w:t>
+        <w:t xml:space="preserve">Please note that </w:t>
+      </w:r>
+      <w:r>
+        <w:rPr>
+          <w:lang w:val="en-GB"/>
+        </w:rPr>
+        <w:t xml:space="preserve">the </w:t>
+      </w:r>
+      <w:r>
+        <w:rPr>
+          <w:lang w:val="en-GB"/>
+        </w:rPr>
+        <w:t>following section</w:t>
+      </w:r>
+      <w:r>
+        <w:rPr>
+          <w:lang w:val="en-GB"/>
+        </w:rPr>
+        <w:t>s will</w:t>
+      </w:r>
+      <w:r>
+        <w:rPr>
+          <w:lang w:val="en-GB"/>
+        </w:rPr>
+        <w:t xml:space="preserve"> prevail and continue to be valid after termination:</w:t>
       </w:r>
     </w:p>
     <w:p>
@@ -3229,7 +3697,7 @@
         <w:rPr>
           <w:lang w:val="en-GB"/>
         </w:rPr>
-        <w:t>, not only being in active development, but also in estimated alpha (not ready</w:t>
+        <w:t>, not only being in active development but also in estimated alpha (not ready</w:t>
       </w:r>
       <w:r>
         <w:rPr>
@@ -3337,7 +3805,7 @@
         <w:rPr>
           <w:lang w:val="en-GB"/>
         </w:rPr>
-        <w:t xml:space="preserve"> provide no warranty or undertaking, and make no representation of any kind that </w:t>
+        <w:t xml:space="preserve"> provide no warranty or undertaking and make no representation of any kind that </w:t>
       </w:r>
       <w:proofErr w:type="spellStart"/>
       <w:r>
@@ -3365,7 +3833,19 @@
         <w:rPr>
           <w:lang w:val="en-GB"/>
         </w:rPr>
-        <w:t xml:space="preserve"> will be running without any interruptions meet any performance or reliability standard or be error free. We also give no warranty that any errors or deflects will be corrected.</w:t>
+        <w:t xml:space="preserve"> will be running without any interruptions meet any performance or reliability standard or be error</w:t>
+      </w:r>
+      <w:r>
+        <w:rPr>
+          <w:lang w:val="en-GB"/>
+        </w:rPr>
+        <w:t>-</w:t>
+      </w:r>
+      <w:r>
+        <w:rPr>
+          <w:lang w:val="en-GB"/>
+        </w:rPr>
+        <w:t>free. We also give no warranty that any errors or defects will be corrected.</w:t>
       </w:r>
     </w:p>
     <w:p>
@@ -3675,33 +4155,75 @@
         <w:rPr>
           <w:lang w:val="en-GB"/>
         </w:rPr>
-        <w:t>If any part of these Terms is found to be unenforceable, the remaining portion MUST be considered having full force or effect. If we fail to enforce any of these Terms, it MUST NOT be considered a waiver. Any amendment to or waiver of these Terms MUST be made in writing and signed by Us.</w:t>
-      </w:r>
-    </w:p>
-    <w:p>
-      <w:pPr>
-        <w:rPr>
-          <w:lang w:val="en-GB"/>
-        </w:rPr>
-      </w:pPr>
-      <w:r>
-        <w:rPr>
-          <w:lang w:val="en-GB"/>
-        </w:rPr>
-        <w:t>You MUST NOT transfer of delegate any of Your rights or obligations under these Terms to anyone else without Our explicit consent.</w:t>
-      </w:r>
-    </w:p>
-    <w:p>
-      <w:pPr>
-        <w:rPr>
-          <w:lang w:val="en-GB"/>
-        </w:rPr>
-      </w:pPr>
-      <w:r>
-        <w:rPr>
-          <w:lang w:val="en-GB"/>
-        </w:rPr>
-        <w:t xml:space="preserve">We always appreciate Your feedback, suggestions and issue findings about </w:t>
+        <w:t xml:space="preserve">If any part of these Terms is found to be unenforceable, the remaining portion MUST be considered having full force or effect. If </w:t>
+      </w:r>
+      <w:r>
+        <w:rPr>
+          <w:lang w:val="en-GB"/>
+        </w:rPr>
+        <w:t>We</w:t>
+      </w:r>
+      <w:r>
+        <w:rPr>
+          <w:lang w:val="en-GB"/>
+        </w:rPr>
+        <w:t xml:space="preserve"> fail to enforce any of these Terms, it MUST NOT be considered a waiver. Any amendment to or waiver of these Terms MUST be made in writing and signed by Us.</w:t>
+      </w:r>
+    </w:p>
+    <w:p>
+      <w:pPr>
+        <w:rPr>
+          <w:lang w:val="en-GB"/>
+        </w:rPr>
+      </w:pPr>
+      <w:r>
+        <w:rPr>
+          <w:lang w:val="en-GB"/>
+        </w:rPr>
+        <w:t>You MUST NOT transfer o</w:t>
+      </w:r>
+      <w:r>
+        <w:rPr>
+          <w:lang w:val="en-GB"/>
+        </w:rPr>
+        <w:t>r</w:t>
+      </w:r>
+      <w:r>
+        <w:rPr>
+          <w:lang w:val="en-GB"/>
+        </w:rPr>
+        <w:t xml:space="preserve"> delegate any of Your rights or obligations under these Terms to anyone else without Our explicit consent.</w:t>
+      </w:r>
+    </w:p>
+    <w:p>
+      <w:pPr>
+        <w:rPr>
+          <w:lang w:val="en-GB"/>
+        </w:rPr>
+      </w:pPr>
+      <w:r>
+        <w:rPr>
+          <w:lang w:val="en-GB"/>
+        </w:rPr>
+        <w:t xml:space="preserve">We always appreciate Your feedback, suggestions </w:t>
+      </w:r>
+      <w:r>
+        <w:rPr>
+          <w:lang w:val="en-GB"/>
+        </w:rPr>
+        <w:t xml:space="preserve">about </w:t>
+      </w:r>
+      <w:r>
+        <w:rPr>
+          <w:lang w:val="en-GB"/>
+        </w:rPr>
+        <w:t xml:space="preserve">and issue findings </w:t>
+      </w:r>
+      <w:r>
+        <w:rPr>
+          <w:lang w:val="en-GB"/>
+        </w:rPr>
+        <w:t xml:space="preserve">on </w:t>
       </w:r>
       <w:proofErr w:type="spellStart"/>
       <w:r>
@@ -3910,7 +4432,19 @@
         <w:rPr>
           <w:lang w:val="en-GB"/>
         </w:rPr>
-        <w:t xml:space="preserve">. By using our Service, </w:t>
+        <w:t xml:space="preserve">. By using </w:t>
+      </w:r>
+      <w:r>
+        <w:rPr>
+          <w:lang w:val="en-GB"/>
+        </w:rPr>
+        <w:t>Our</w:t>
+      </w:r>
+      <w:r>
+        <w:rPr>
+          <w:lang w:val="en-GB"/>
+        </w:rPr>
+        <w:t xml:space="preserve"> Service, </w:t>
       </w:r>
       <w:proofErr w:type="gramStart"/>
       <w:r>
@@ -3991,7 +4525,7 @@
         <w:rPr>
           <w:lang w:val="en-GB"/>
         </w:rPr>
-        <w:t>We have no control over, and assume no responsibility for, the content, privacy policies or practices of any Third-Party web site or service. You further acknowledge and agree that We shall not be held responsible or liable,</w:t>
+        <w:t>We have no control over and assume no responsibility for, the content, privacy policies or practices of any Third-Party web site or service. You further acknowledge and agree that We shall not be held responsible or liable,</w:t>
       </w:r>
       <w:r>
         <w:rPr>
@@ -4017,7 +4551,19 @@
         <w:rPr>
           <w:lang w:val="en-GB"/>
         </w:rPr>
-        <w:t>We strongly advise You to carefully read the terms or service and privacy policies of any Third-Party web site, web page or services that You visit.</w:t>
+        <w:t>We strongly advise You to carefully read the terms o</w:t>
+      </w:r>
+      <w:r>
+        <w:rPr>
+          <w:lang w:val="en-GB"/>
+        </w:rPr>
+        <w:t>f</w:t>
+      </w:r>
+      <w:r>
+        <w:rPr>
+          <w:lang w:val="en-GB"/>
+        </w:rPr>
+        <w:t xml:space="preserve"> service and privacy policies of any Third-Party web site, web page or services that You visit.</w:t>
       </w:r>
     </w:p>
     <w:p>
@@ -4044,7 +4590,19 @@
         <w:rPr>
           <w:lang w:val="en-GB"/>
         </w:rPr>
-        <w:t>If you have any request or require additional clarification, do not hesitate to contact Us!</w:t>
+        <w:t xml:space="preserve">If </w:t>
+      </w:r>
+      <w:r>
+        <w:rPr>
+          <w:lang w:val="en-GB"/>
+        </w:rPr>
+        <w:t>You</w:t>
+      </w:r>
+      <w:r>
+        <w:rPr>
+          <w:lang w:val="en-GB"/>
+        </w:rPr>
+        <w:t xml:space="preserve"> have any request or require additional clarification, do not hesitate to contact Us!</w:t>
       </w:r>
     </w:p>
     <w:p>
@@ -4104,14 +4662,26 @@
           <w:lang w:val="en-GB"/>
         </w:rPr>
       </w:pPr>
-      <w:bookmarkStart w:id="0" w:name="_Hlk56359359"/>
-      <w:bookmarkStart w:id="1" w:name="_Hlk56359383"/>
+      <w:bookmarkStart w:id="0" w:name="_Hlk56359383"/>
+      <w:bookmarkStart w:id="1" w:name="_Hlk56359359"/>
       <w:r>
         <w:rPr>
           <w:lang w:val="en-GB"/>
         </w:rPr>
         <w:lastRenderedPageBreak/>
-        <w:t xml:space="preserve">Annex 1: </w:t>
+        <w:t>Annex</w:t>
+      </w:r>
+      <w:r>
+        <w:rPr>
+          <w:lang w:val="en-GB"/>
+        </w:rPr>
+        <w:t>e</w:t>
+      </w:r>
+      <w:r>
+        <w:rPr>
+          <w:lang w:val="en-GB"/>
+        </w:rPr>
+        <w:t xml:space="preserve"> 1: </w:t>
       </w:r>
       <w:r>
         <w:rPr>
@@ -4173,7 +4743,7 @@
         </w:rPr>
         <w:t>, 2020</w:t>
       </w:r>
-      <w:bookmarkEnd w:id="1"/>
+      <w:bookmarkEnd w:id="0"/>
     </w:p>
     <w:p>
       <w:pPr>
@@ -4187,7 +4757,7 @@
         </w:sectPr>
       </w:pPr>
     </w:p>
-    <w:bookmarkEnd w:id="0"/>
+    <w:bookmarkEnd w:id="1"/>
     <w:p>
       <w:pPr>
         <w:pStyle w:val="NoSpacing"/>
@@ -4203,19 +4773,7 @@
           <w:rPr>
             <w:rStyle w:val="Hyperlink"/>
           </w:rPr>
-          <w:t>81</w:t>
-        </w:r>
-        <w:r>
-          <w:rPr>
-            <w:rStyle w:val="Hyperlink"/>
-          </w:rPr>
-          <w:t>7</w:t>
-        </w:r>
-        <w:r>
-          <w:rPr>
-            <w:rStyle w:val="Hyperlink"/>
-          </w:rPr>
-          <w:t>4</w:t>
+          <w:t>8174</w:t>
         </w:r>
       </w:hyperlink>
     </w:p>
@@ -5021,30 +5579,14 @@
       <w:r>
         <w:t xml:space="preserve">mail - </w:t>
       </w:r>
-      <w:r>
-        <w:fldChar w:fldCharType="begin"/>
-      </w:r>
-      <w:r>
-        <w:instrText xml:space="preserve"> HYPERLINK "mailto:</w:instrText>
-      </w:r>
-      <w:r>
-        <w:instrText>sob@harvard.edu</w:instrText>
-      </w:r>
-      <w:r>
-        <w:instrText xml:space="preserve">" </w:instrText>
-      </w:r>
-      <w:r>
-        <w:fldChar w:fldCharType="separate"/>
-      </w:r>
-      <w:r>
-        <w:rPr>
-          <w:rStyle w:val="Hyperlink"/>
-        </w:rPr>
-        <w:t>sob@harvard.edu</w:t>
-      </w:r>
-      <w:r>
-        <w:fldChar w:fldCharType="end"/>
-      </w:r>
+      <w:hyperlink r:id="rId23" w:history="1">
+        <w:r>
+          <w:rPr>
+            <w:rStyle w:val="Hyperlink"/>
+          </w:rPr>
+          <w:t>sob@harvard.edu</w:t>
+        </w:r>
+      </w:hyperlink>
     </w:p>
     <w:p>
       <w:pPr>
@@ -5069,7 +5611,19 @@
           <w:lang w:val="en-GB"/>
         </w:rPr>
         <w:lastRenderedPageBreak/>
-        <w:t xml:space="preserve">Annex </w:t>
+        <w:t>Annex</w:t>
+      </w:r>
+      <w:r>
+        <w:rPr>
+          <w:lang w:val="en-GB"/>
+        </w:rPr>
+        <w:t>e</w:t>
+      </w:r>
+      <w:r>
+        <w:rPr>
+          <w:lang w:val="en-GB"/>
+        </w:rPr>
+        <w:t xml:space="preserve"> </w:t>
       </w:r>
       <w:r>
         <w:rPr>
@@ -5100,7 +5654,7 @@
         </w:rPr>
         <w:t xml:space="preserve">The original was found at </w:t>
       </w:r>
-      <w:hyperlink r:id="rId23" w:history="1">
+      <w:hyperlink r:id="rId24" w:history="1">
         <w:r>
           <w:rPr>
             <w:rStyle w:val="Hyperlink"/>
@@ -5210,7 +5764,7 @@
       <w:r>
         <w:t xml:space="preserve">Updates: </w:t>
       </w:r>
-      <w:hyperlink r:id="rId24" w:history="1">
+      <w:hyperlink r:id="rId25" w:history="1">
         <w:r>
           <w:rPr>
             <w:rStyle w:val="Hyperlink"/>
@@ -5243,7 +5797,7 @@
       <w:r>
         <w:t xml:space="preserve">Ambiguity of Uppercase vs Lowercase in </w:t>
       </w:r>
-      <w:hyperlink r:id="rId25" w:history="1">
+      <w:hyperlink r:id="rId26" w:history="1">
         <w:r>
           <w:rPr>
             <w:rStyle w:val="Hyperlink"/>
@@ -5267,7 +5821,7 @@
       </w:r>
     </w:p>
     <w:p>
-      <w:hyperlink r:id="rId26" w:history="1">
+      <w:hyperlink r:id="rId27" w:history="1">
         <w:r>
           <w:rPr>
             <w:rStyle w:val="Hyperlink"/>
@@ -5396,7 +5950,7 @@
       <w:r>
         <w:t xml:space="preserve"> is available in </w:t>
       </w:r>
-      <w:hyperlink r:id="rId27" w:anchor="section-2" w:history="1">
+      <w:hyperlink r:id="rId28" w:anchor="section-2" w:history="1">
         <w:r>
           <w:rPr>
             <w:rStyle w:val="Hyperlink"/>
@@ -5427,7 +5981,7 @@
         </w:rPr>
         <w:t xml:space="preserve"> </w:t>
       </w:r>
-      <w:hyperlink r:id="rId28" w:history="1">
+      <w:hyperlink r:id="rId29" w:history="1">
         <w:r>
           <w:rPr>
             <w:rStyle w:val="Hyperlink"/>
@@ -5471,7 +6025,7 @@
       <w:r>
         <w:t xml:space="preserve">This document is subject to </w:t>
       </w:r>
-      <w:hyperlink r:id="rId29" w:history="1">
+      <w:hyperlink r:id="rId30" w:history="1">
         <w:r>
           <w:rPr>
             <w:rStyle w:val="Hyperlink"/>
@@ -5500,7 +6054,7 @@
       <w:r>
         <w:t>(</w:t>
       </w:r>
-      <w:hyperlink r:id="rId30" w:history="1">
+      <w:hyperlink r:id="rId31" w:history="1">
         <w:r>
           <w:rPr>
             <w:rStyle w:val="Hyperlink"/>
@@ -5583,7 +6137,7 @@
       <w:pPr>
         <w:pStyle w:val="Heading1"/>
       </w:pPr>
-      <w:hyperlink r:id="rId31" w:anchor="section-1" w:history="1">
+      <w:hyperlink r:id="rId32" w:anchor="section-1" w:history="1">
         <w:r>
           <w:rPr>
             <w:rStyle w:val="Hyperlink"/>
@@ -5604,55 +6158,6 @@
       </w:r>
     </w:p>
     <w:p>
-      <w:hyperlink r:id="rId32" w:history="1">
-        <w:r>
-          <w:rPr>
-            <w:rStyle w:val="Hyperlink"/>
-          </w:rPr>
-          <w:t>RFC 2119</w:t>
-        </w:r>
-      </w:hyperlink>
-      <w:r>
-        <w:t xml:space="preserve"> specifies common key words, such as "MUST", "SHOULD", and</w:t>
-      </w:r>
-      <w:r>
-        <w:rPr>
-          <w:lang w:val="en-GB"/>
-        </w:rPr>
-        <w:t xml:space="preserve"> </w:t>
-      </w:r>
-      <w:r>
-        <w:t>"MAY", that may be used in protocol specifications.</w:t>
-      </w:r>
-      <w:r>
-        <w:t xml:space="preserve"> </w:t>
-      </w:r>
-      <w:r>
-        <w:t>It says that the</w:t>
-      </w:r>
-      <w:r>
-        <w:rPr>
-          <w:lang w:val="en-GB"/>
-        </w:rPr>
-        <w:t xml:space="preserve"> </w:t>
-      </w:r>
-      <w:r>
-        <w:t>key words "are often capitalized," which has caused confusion about</w:t>
-      </w:r>
-      <w:r>
-        <w:rPr>
-          <w:lang w:val="en-GB"/>
-        </w:rPr>
-        <w:t xml:space="preserve"> </w:t>
-      </w:r>
-      <w:r>
-        <w:t>how to interpret non-capitalized words such as "must" and "should".</w:t>
-      </w:r>
-    </w:p>
-    <w:p>
-      <w:r>
-        <w:t xml:space="preserve">This document updates </w:t>
-      </w:r>
       <w:hyperlink r:id="rId33" w:history="1">
         <w:r>
           <w:rPr>
@@ -5662,6 +6167,55 @@
         </w:r>
       </w:hyperlink>
       <w:r>
+        <w:t xml:space="preserve"> specifies common key words, such as "MUST", "SHOULD", and</w:t>
+      </w:r>
+      <w:r>
+        <w:rPr>
+          <w:lang w:val="en-GB"/>
+        </w:rPr>
+        <w:t xml:space="preserve"> </w:t>
+      </w:r>
+      <w:r>
+        <w:t>"MAY", that may be used in protocol specifications.</w:t>
+      </w:r>
+      <w:r>
+        <w:t xml:space="preserve"> </w:t>
+      </w:r>
+      <w:r>
+        <w:t>It says that the</w:t>
+      </w:r>
+      <w:r>
+        <w:rPr>
+          <w:lang w:val="en-GB"/>
+        </w:rPr>
+        <w:t xml:space="preserve"> </w:t>
+      </w:r>
+      <w:r>
+        <w:t>key words "are often capitalized," which has caused confusion about</w:t>
+      </w:r>
+      <w:r>
+        <w:rPr>
+          <w:lang w:val="en-GB"/>
+        </w:rPr>
+        <w:t xml:space="preserve"> </w:t>
+      </w:r>
+      <w:r>
+        <w:t>how to interpret non-capitalized words such as "must" and "should".</w:t>
+      </w:r>
+    </w:p>
+    <w:p>
+      <w:r>
+        <w:t xml:space="preserve">This document updates </w:t>
+      </w:r>
+      <w:hyperlink r:id="rId34" w:history="1">
+        <w:r>
+          <w:rPr>
+            <w:rStyle w:val="Hyperlink"/>
+          </w:rPr>
+          <w:t>RFC 2119</w:t>
+        </w:r>
+      </w:hyperlink>
+      <w:r>
         <w:t xml:space="preserve"> by clarifying that only UPPERCASE</w:t>
       </w:r>
       <w:r>
@@ -5696,7 +6250,7 @@
       <w:r>
         <w:t xml:space="preserve">document is part of </w:t>
       </w:r>
-      <w:hyperlink r:id="rId34" w:history="1">
+      <w:hyperlink r:id="rId35" w:history="1">
         <w:r>
           <w:rPr>
             <w:rStyle w:val="Hyperlink"/>
@@ -5712,7 +6266,7 @@
       <w:pPr>
         <w:pStyle w:val="Heading1"/>
       </w:pPr>
-      <w:hyperlink r:id="rId35" w:anchor="section-2" w:history="1">
+      <w:hyperlink r:id="rId36" w:anchor="section-2" w:history="1">
         <w:r>
           <w:rPr>
             <w:rStyle w:val="Hyperlink"/>
@@ -5736,7 +6290,7 @@
       <w:r>
         <w:t>The following change is made to [</w:t>
       </w:r>
-      <w:hyperlink r:id="rId36" w:tooltip="&quot;Key words for use in RFCs to Indicate Requirement Levels&quot;" w:history="1">
+      <w:hyperlink r:id="rId37" w:tooltip="&quot;Key words for use in RFCs to Indicate Requirement Levels&quot;" w:history="1">
         <w:r>
           <w:rPr>
             <w:rStyle w:val="Hyperlink"/>
@@ -5834,7 +6388,7 @@
       <w:r>
         <w:t xml:space="preserve">document are to be interpreted as described in </w:t>
       </w:r>
-      <w:hyperlink r:id="rId37" w:history="1">
+      <w:hyperlink r:id="rId38" w:history="1">
         <w:r>
           <w:rPr>
             <w:rStyle w:val="Hyperlink"/>
@@ -6054,7 +6608,7 @@
       <w:r>
         <w:t xml:space="preserve">described in </w:t>
       </w:r>
-      <w:hyperlink r:id="rId38" w:history="1">
+      <w:hyperlink r:id="rId39" w:history="1">
         <w:r>
           <w:rPr>
             <w:rStyle w:val="Hyperlink"/>
@@ -6065,7 +6619,7 @@
       <w:r>
         <w:t xml:space="preserve"> [</w:t>
       </w:r>
-      <w:hyperlink r:id="rId39" w:tooltip="&quot;Key words for use in RFCs to Indicate Requirement Levels&quot;" w:history="1">
+      <w:hyperlink r:id="rId40" w:tooltip="&quot;Key words for use in RFCs to Indicate Requirement Levels&quot;" w:history="1">
         <w:r>
           <w:rPr>
             <w:rStyle w:val="Hyperlink"/>
@@ -6076,7 +6630,7 @@
       <w:r>
         <w:t>] [</w:t>
       </w:r>
-      <w:hyperlink r:id="rId40" w:history="1">
+      <w:hyperlink r:id="rId41" w:history="1">
         <w:r>
           <w:rPr>
             <w:rStyle w:val="Hyperlink"/>
@@ -6111,7 +6665,7 @@
       <w:pPr>
         <w:pStyle w:val="Heading1"/>
       </w:pPr>
-      <w:hyperlink r:id="rId41" w:anchor="section-3" w:history="1">
+      <w:hyperlink r:id="rId42" w:anchor="section-3" w:history="1">
         <w:r>
           <w:rPr>
             <w:rStyle w:val="Hyperlink"/>
@@ -6140,7 +6694,7 @@
       <w:pPr>
         <w:pStyle w:val="Heading1"/>
       </w:pPr>
-      <w:hyperlink r:id="rId42" w:anchor="section-4" w:history="1">
+      <w:hyperlink r:id="rId43" w:anchor="section-4" w:history="1">
         <w:r>
           <w:rPr>
             <w:rStyle w:val="Hyperlink"/>
@@ -6178,7 +6732,7 @@
       <w:pPr>
         <w:pStyle w:val="Heading1"/>
       </w:pPr>
-      <w:hyperlink r:id="rId43" w:anchor="section-5" w:history="1">
+      <w:hyperlink r:id="rId44" w:anchor="section-5" w:history="1">
         <w:r>
           <w:rPr>
             <w:rStyle w:val="Hyperlink"/>
@@ -6239,7 +6793,7 @@
         <w:pStyle w:val="NoSpacing"/>
         <w:ind w:left="567"/>
       </w:pPr>
-      <w:hyperlink r:id="rId44" w:history="1">
+      <w:hyperlink r:id="rId45" w:history="1">
         <w:r>
           <w:rPr>
             <w:rStyle w:val="Hyperlink"/>
@@ -6250,7 +6804,7 @@
       <w:r>
         <w:t xml:space="preserve">, </w:t>
       </w:r>
-      <w:hyperlink r:id="rId45" w:history="1">
+      <w:hyperlink r:id="rId46" w:history="1">
         <w:r>
           <w:rPr>
             <w:rStyle w:val="Hyperlink"/>
@@ -6279,7 +6833,7 @@
       <w:r>
         <w:t>&lt;</w:t>
       </w:r>
-      <w:hyperlink r:id="rId46" w:history="1">
+      <w:hyperlink r:id="rId47" w:history="1">
         <w:r>
           <w:rPr>
             <w:rStyle w:val="Hyperlink"/>
@@ -6338,7 +6892,7 @@
       <w:r>
         <w:t>URI:</w:t>
       </w:r>
-      <w:hyperlink r:id="rId47" w:history="1">
+      <w:hyperlink r:id="rId48" w:history="1">
         <w:r>
           <w:rPr>
             <w:rStyle w:val="Hyperlink"/>
@@ -6357,6 +6911,7 @@
     <w:p>
       <w:pPr>
         <w:sectPr>
+          <w:headerReference w:type="default" r:id="rId49"/>
           <w:pgSz w:w="11906" w:h="16838"/>
           <w:pgMar w:top="1440" w:right="1440" w:bottom="1440" w:left="1440" w:header="720" w:footer="720" w:gutter="0"/>
           <w:cols w:space="720"/>
@@ -6376,7 +6931,19 @@
           <w:lang w:val="en-GB"/>
         </w:rPr>
         <w:lastRenderedPageBreak/>
-        <w:t>Annex 3: Simplified BSD License</w:t>
+        <w:t>Annex</w:t>
+      </w:r>
+      <w:r>
+        <w:rPr>
+          <w:lang w:val="en-GB"/>
+        </w:rPr>
+        <w:t>e</w:t>
+      </w:r>
+      <w:r>
+        <w:rPr>
+          <w:lang w:val="en-GB"/>
+        </w:rPr>
+        <w:t xml:space="preserve"> 3: Simplified BSD License</w:t>
       </w:r>
     </w:p>
     <w:p>
@@ -6405,7 +6972,7 @@
       </w:r>
     </w:p>
     <w:sectPr>
-      <w:headerReference w:type="default" r:id="rId48"/>
+      <w:headerReference w:type="default" r:id="rId50"/>
       <w:pgSz w:w="11906" w:h="16838"/>
       <w:pgMar w:top="1440" w:right="1440" w:bottom="1440" w:left="1440" w:header="720" w:footer="720" w:gutter="0"/>
       <w:cols w:space="720"/>
@@ -6458,7 +7025,13 @@
       <w:rPr>
         <w:lang w:val="en-GB"/>
       </w:rPr>
-      <w:t>Last revision: November 15</w:t>
+      <w:t>Last revision: November 1</w:t>
+    </w:r>
+    <w:r>
+      <w:rPr>
+        <w:lang w:val="en-GB"/>
+      </w:rPr>
+      <w:t>7</w:t>
     </w:r>
     <w:r>
       <w:rPr>
@@ -6592,6 +7165,7 @@
         <w:dataBinding w:prefixMappings="xmlns:ns0='http://purl.org/dc/elements/1.1/' xmlns:ns1='http://schemas.openxmlformats.org/package/2006/metadata/core-properties' " w:xpath="/ns1:coreProperties[1]/ns0:title[1]" w:storeItemID="{6C3C8BC8-F283-45AE-878A-BAB7291924A1}"/>
         <w:text/>
       </w:sdtPr>
+      <w:sdtEndPr/>
       <w:sdtContent>
         <w:r>
           <w:rPr>
@@ -6608,7 +7182,13 @@
       <w:rPr>
         <w:lang w:val="en-GB"/>
       </w:rPr>
-      <w:t>Valid Starting: November 15</w:t>
+      <w:t xml:space="preserve">Valid Starting: November </w:t>
+    </w:r>
+    <w:r>
+      <w:rPr>
+        <w:lang w:val="en-GB"/>
+      </w:rPr>
+      <w:t>20</w:t>
     </w:r>
     <w:r>
       <w:rPr>
@@ -6643,7 +7223,37 @@
       <w:rPr>
         <w:lang w:val="en-GB"/>
       </w:rPr>
-      <w:t>Annex 2: Arranged copy of RFC 8174</w:t>
+      <w:t>Annex</w:t>
+    </w:r>
+    <w:r>
+      <w:rPr>
+        <w:lang w:val="en-GB"/>
+      </w:rPr>
+      <w:t>e</w:t>
+    </w:r>
+    <w:r>
+      <w:rPr>
+        <w:lang w:val="en-GB"/>
+      </w:rPr>
+      <w:t xml:space="preserve"> </w:t>
+    </w:r>
+    <w:r>
+      <w:rPr>
+        <w:lang w:val="en-GB"/>
+      </w:rPr>
+      <w:t>1</w:t>
+    </w:r>
+    <w:r>
+      <w:rPr>
+        <w:lang w:val="en-GB"/>
+      </w:rPr>
+      <w:t xml:space="preserve">: Arranged copy of RFC </w:t>
+    </w:r>
+    <w:r>
+      <w:rPr>
+        <w:lang w:val="en-GB"/>
+      </w:rPr>
+      <w:t>2119</w:t>
     </w:r>
     <w:r>
       <w:tab/>
@@ -6687,7 +7297,63 @@
       <w:rPr>
         <w:lang w:val="en-GB"/>
       </w:rPr>
-      <w:t>Annex 3: Simplified BSD License</w:t>
+      <w:t>Annexe 2: Arranged copy of RFC 8174</w:t>
+    </w:r>
+    <w:r>
+      <w:tab/>
+    </w:r>
+    <w:r>
+      <w:rPr>
+        <w:lang w:val="en-GB"/>
+      </w:rPr>
+      <w:t>Valid Starting: November 15</w:t>
+    </w:r>
+    <w:r>
+      <w:rPr>
+        <w:vertAlign w:val="superscript"/>
+        <w:lang w:val="en-GB"/>
+      </w:rPr>
+      <w:t>th</w:t>
+    </w:r>
+    <w:r>
+      <w:rPr>
+        <w:lang w:val="en-GB"/>
+      </w:rPr>
+      <w:t>, 2020</w:t>
+    </w:r>
+  </w:p>
+</w:hdr>
+</file>
+
+<file path=word/header4.xml><?xml version="1.0" encoding="utf-8"?>
+<w:hdr xmlns:wpc="http://schemas.microsoft.com/office/word/2010/wordprocessingCanvas" xmlns:cx="http://schemas.microsoft.com/office/drawing/2014/chartex" xmlns:cx1="http://schemas.microsoft.com/office/drawing/2015/9/8/chartex" xmlns:cx2="http://schemas.microsoft.com/office/drawing/2015/10/21/chartex" xmlns:cx3="http://schemas.microsoft.com/office/drawing/2016/5/9/chartex" xmlns:cx4="http://schemas.microsoft.com/office/drawing/2016/5/10/chartex" xmlns:cx5="http://schemas.microsoft.com/office/drawing/2016/5/11/chartex" xmlns:cx6="http://schemas.microsoft.com/office/drawing/2016/5/12/chartex" xmlns:cx7="http://schemas.microsoft.com/office/drawing/2016/5/13/chartex" xmlns:cx8="http://schemas.microsoft.com/office/drawing/2016/5/14/chartex" xmlns:mc="http://schemas.openxmlformats.org/markup-compatibility/2006" xmlns:aink="http://schemas.microsoft.com/office/drawing/2016/ink" xmlns:am3d="http://schemas.microsoft.com/office/drawing/2017/model3d" xmlns:o="urn:schemas-microsoft-com:office:office" xmlns:r="http://schemas.openxmlformats.org/officeDocument/2006/relationships" xmlns:m="http://schemas.openxmlformats.org/officeDocument/2006/math" xmlns:v="urn:schemas-microsoft-com:vml" xmlns:wp14="http://schemas.microsoft.com/office/word/2010/wordprocessingDrawing" xmlns:wp="http://schemas.openxmlformats.org/drawingml/2006/wordprocessingDrawing" xmlns:w10="urn:schemas-microsoft-com:office:word" xmlns:w="http://schemas.openxmlformats.org/wordprocessingml/2006/main" xmlns:w14="http://schemas.microsoft.com/office/word/2010/wordml" xmlns:w15="http://schemas.microsoft.com/office/word/2012/wordml" xmlns:w16cex="http://schemas.microsoft.com/office/word/2018/wordml/cex" xmlns:w16cid="http://schemas.microsoft.com/office/word/2016/wordml/cid" xmlns:w16="http://schemas.microsoft.com/office/word/2018/wordml" xmlns:w16se="http://schemas.microsoft.com/office/word/2015/wordml/symex" xmlns:wpg="http://schemas.microsoft.com/office/word/2010/wordprocessingGroup" xmlns:wpi="http://schemas.microsoft.com/office/word/2010/wordprocessingInk" xmlns:wne="http://schemas.microsoft.com/office/word/2006/wordml" xmlns:wps="http://schemas.microsoft.com/office/word/2010/wordprocessingShape" mc:Ignorable="w14 w15 w16se w16cid w16 w16cex wp14">
+  <w:p>
+    <w:pPr>
+      <w:pStyle w:val="Header"/>
+      <w:tabs>
+        <w:tab w:val="clear" w:pos="4513"/>
+      </w:tabs>
+      <w:rPr>
+        <w:lang w:val="en-GB"/>
+      </w:rPr>
+    </w:pPr>
+    <w:r>
+      <w:rPr>
+        <w:lang w:val="en-GB"/>
+      </w:rPr>
+      <w:t>Annex</w:t>
+    </w:r>
+    <w:r>
+      <w:rPr>
+        <w:lang w:val="en-GB"/>
+      </w:rPr>
+      <w:t>e</w:t>
+    </w:r>
+    <w:r>
+      <w:rPr>
+        <w:lang w:val="en-GB"/>
+      </w:rPr>
+      <w:t xml:space="preserve"> 3: Simplified BSD License</w:t>
     </w:r>
     <w:r>
       <w:tab/>
@@ -6831,6 +7497,155 @@
     </w:lvl>
   </w:abstractNum>
   <w:abstractNum w:abstractNumId="1" w15:restartNumberingAfterBreak="0">
+    <w:nsid w:val="3DF9422B"/>
+    <w:multiLevelType w:val="multilevel"/>
+    <w:tmpl w:val="66F8A2EE"/>
+    <w:lvl w:ilvl="0">
+      <w:start w:val="1"/>
+      <w:numFmt w:val="bullet"/>
+      <w:lvlText w:val=""/>
+      <w:lvlJc w:val="left"/>
+      <w:pPr>
+        <w:tabs>
+          <w:tab w:val="num" w:pos="720"/>
+        </w:tabs>
+        <w:ind w:left="720" w:hanging="360"/>
+      </w:pPr>
+      <w:rPr>
+        <w:rFonts w:ascii="Symbol" w:hAnsi="Symbol" w:hint="default"/>
+        <w:sz w:val="20"/>
+      </w:rPr>
+    </w:lvl>
+    <w:lvl w:ilvl="1" w:tentative="1">
+      <w:start w:val="1"/>
+      <w:numFmt w:val="bullet"/>
+      <w:lvlText w:val="o"/>
+      <w:lvlJc w:val="left"/>
+      <w:pPr>
+        <w:tabs>
+          <w:tab w:val="num" w:pos="1440"/>
+        </w:tabs>
+        <w:ind w:left="1440" w:hanging="360"/>
+      </w:pPr>
+      <w:rPr>
+        <w:rFonts w:ascii="Courier New" w:hAnsi="Courier New" w:hint="default"/>
+        <w:sz w:val="20"/>
+      </w:rPr>
+    </w:lvl>
+    <w:lvl w:ilvl="2" w:tentative="1">
+      <w:start w:val="1"/>
+      <w:numFmt w:val="bullet"/>
+      <w:lvlText w:val=""/>
+      <w:lvlJc w:val="left"/>
+      <w:pPr>
+        <w:tabs>
+          <w:tab w:val="num" w:pos="2160"/>
+        </w:tabs>
+        <w:ind w:left="2160" w:hanging="360"/>
+      </w:pPr>
+      <w:rPr>
+        <w:rFonts w:ascii="Wingdings" w:hAnsi="Wingdings" w:hint="default"/>
+        <w:sz w:val="20"/>
+      </w:rPr>
+    </w:lvl>
+    <w:lvl w:ilvl="3" w:tentative="1">
+      <w:start w:val="1"/>
+      <w:numFmt w:val="bullet"/>
+      <w:lvlText w:val=""/>
+      <w:lvlJc w:val="left"/>
+      <w:pPr>
+        <w:tabs>
+          <w:tab w:val="num" w:pos="2880"/>
+        </w:tabs>
+        <w:ind w:left="2880" w:hanging="360"/>
+      </w:pPr>
+      <w:rPr>
+        <w:rFonts w:ascii="Wingdings" w:hAnsi="Wingdings" w:hint="default"/>
+        <w:sz w:val="20"/>
+      </w:rPr>
+    </w:lvl>
+    <w:lvl w:ilvl="4" w:tentative="1">
+      <w:start w:val="1"/>
+      <w:numFmt w:val="bullet"/>
+      <w:lvlText w:val=""/>
+      <w:lvlJc w:val="left"/>
+      <w:pPr>
+        <w:tabs>
+          <w:tab w:val="num" w:pos="3600"/>
+        </w:tabs>
+        <w:ind w:left="3600" w:hanging="360"/>
+      </w:pPr>
+      <w:rPr>
+        <w:rFonts w:ascii="Wingdings" w:hAnsi="Wingdings" w:hint="default"/>
+        <w:sz w:val="20"/>
+      </w:rPr>
+    </w:lvl>
+    <w:lvl w:ilvl="5" w:tentative="1">
+      <w:start w:val="1"/>
+      <w:numFmt w:val="bullet"/>
+      <w:lvlText w:val=""/>
+      <w:lvlJc w:val="left"/>
+      <w:pPr>
+        <w:tabs>
+          <w:tab w:val="num" w:pos="4320"/>
+        </w:tabs>
+        <w:ind w:left="4320" w:hanging="360"/>
+      </w:pPr>
+      <w:rPr>
+        <w:rFonts w:ascii="Wingdings" w:hAnsi="Wingdings" w:hint="default"/>
+        <w:sz w:val="20"/>
+      </w:rPr>
+    </w:lvl>
+    <w:lvl w:ilvl="6" w:tentative="1">
+      <w:start w:val="1"/>
+      <w:numFmt w:val="bullet"/>
+      <w:lvlText w:val=""/>
+      <w:lvlJc w:val="left"/>
+      <w:pPr>
+        <w:tabs>
+          <w:tab w:val="num" w:pos="5040"/>
+        </w:tabs>
+        <w:ind w:left="5040" w:hanging="360"/>
+      </w:pPr>
+      <w:rPr>
+        <w:rFonts w:ascii="Wingdings" w:hAnsi="Wingdings" w:hint="default"/>
+        <w:sz w:val="20"/>
+      </w:rPr>
+    </w:lvl>
+    <w:lvl w:ilvl="7" w:tentative="1">
+      <w:start w:val="1"/>
+      <w:numFmt w:val="bullet"/>
+      <w:lvlText w:val=""/>
+      <w:lvlJc w:val="left"/>
+      <w:pPr>
+        <w:tabs>
+          <w:tab w:val="num" w:pos="5760"/>
+        </w:tabs>
+        <w:ind w:left="5760" w:hanging="360"/>
+      </w:pPr>
+      <w:rPr>
+        <w:rFonts w:ascii="Wingdings" w:hAnsi="Wingdings" w:hint="default"/>
+        <w:sz w:val="20"/>
+      </w:rPr>
+    </w:lvl>
+    <w:lvl w:ilvl="8" w:tentative="1">
+      <w:start w:val="1"/>
+      <w:numFmt w:val="bullet"/>
+      <w:lvlText w:val=""/>
+      <w:lvlJc w:val="left"/>
+      <w:pPr>
+        <w:tabs>
+          <w:tab w:val="num" w:pos="6480"/>
+        </w:tabs>
+        <w:ind w:left="6480" w:hanging="360"/>
+      </w:pPr>
+      <w:rPr>
+        <w:rFonts w:ascii="Wingdings" w:hAnsi="Wingdings" w:hint="default"/>
+        <w:sz w:val="20"/>
+      </w:rPr>
+    </w:lvl>
+  </w:abstractNum>
+  <w:abstractNum w:abstractNumId="2" w15:restartNumberingAfterBreak="0">
     <w:nsid w:val="5C4468A1"/>
     <w:multiLevelType w:val="hybridMultilevel"/>
     <w:tmpl w:val="411AFC70"/>
@@ -6946,6 +7761,9 @@
     <w:abstractNumId w:val="0"/>
   </w:num>
   <w:num w:numId="2">
+    <w:abstractNumId w:val="2"/>
+  </w:num>
+  <w:num w:numId="3">
     <w:abstractNumId w:val="1"/>
   </w:num>
 </w:numbering>
@@ -7419,6 +8237,7 @@
   <w:style w:type="character" w:default="1" w:styleId="DefaultParagraphFont">
     <w:name w:val="Default Paragraph Font"/>
     <w:uiPriority w:val="1"/>
+    <w:semiHidden/>
     <w:unhideWhenUsed/>
   </w:style>
   <w:style w:type="table" w:default="1" w:styleId="TableNormal">
@@ -7655,6 +8474,36 @@
       <w:u w:val="single"/>
     </w:rPr>
   </w:style>
+  <w:style w:type="paragraph" w:styleId="BalloonText">
+    <w:name w:val="Balloon Text"/>
+    <w:basedOn w:val="Normal"/>
+    <w:link w:val="BalloonTextChar"/>
+    <w:uiPriority w:val="99"/>
+    <w:semiHidden/>
+    <w:unhideWhenUsed/>
+    <w:rsid w:val="0087546C"/>
+    <w:pPr>
+      <w:spacing w:after="0" w:line="240" w:lineRule="auto"/>
+    </w:pPr>
+    <w:rPr>
+      <w:rFonts w:ascii="Segoe UI" w:hAnsi="Segoe UI" w:cs="Segoe UI"/>
+      <w:sz w:val="18"/>
+      <w:szCs w:val="18"/>
+    </w:rPr>
+  </w:style>
+  <w:style w:type="character" w:customStyle="1" w:styleId="BalloonTextChar">
+    <w:name w:val="Balloon Text Char"/>
+    <w:basedOn w:val="DefaultParagraphFont"/>
+    <w:link w:val="BalloonText"/>
+    <w:uiPriority w:val="99"/>
+    <w:semiHidden/>
+    <w:rsid w:val="0087546C"/>
+    <w:rPr>
+      <w:rFonts w:ascii="Segoe UI" w:hAnsi="Segoe UI" w:cs="Segoe UI"/>
+      <w:sz w:val="18"/>
+      <w:szCs w:val="18"/>
+    </w:rPr>
+  </w:style>
 </w:styles>
 </file>
 
@@ -7731,14 +8580,14 @@
     <w:charset w:val="00"/>
     <w:family w:val="swiss"/>
     <w:pitch w:val="variable"/>
-    <w:sig w:usb0="E0002AFF" w:usb1="4000ACFF" w:usb2="00000001" w:usb3="00000000" w:csb0="000001FF" w:csb1="00000000"/>
+    <w:sig w:usb0="E4002EFF" w:usb1="C000247B" w:usb2="00000009" w:usb3="00000000" w:csb0="000001FF" w:csb1="00000000"/>
   </w:font>
   <w:font w:name="Times New Roman">
     <w:panose1 w:val="02020603050405020304"/>
     <w:charset w:val="00"/>
     <w:family w:val="roman"/>
     <w:pitch w:val="variable"/>
-    <w:sig w:usb0="E0002AFF" w:usb1="C0007843" w:usb2="00000009" w:usb3="00000000" w:csb0="000001FF" w:csb1="00000000"/>
+    <w:sig w:usb0="E0002EFF" w:usb1="C000785B" w:usb2="00000009" w:usb3="00000000" w:csb0="000001FF" w:csb1="00000000"/>
   </w:font>
   <w:font w:name="Courier New">
     <w:panose1 w:val="02070309020205020404"/>
@@ -7767,7 +8616,7 @@
     <w:charset w:val="00"/>
     <w:family w:val="swiss"/>
     <w:pitch w:val="variable"/>
-    <w:sig w:usb0="A0002AEF" w:usb1="4000207B" w:usb2="00000000" w:usb3="00000000" w:csb0="000001FF" w:csb1="00000000"/>
+    <w:sig w:usb0="E4002EFF" w:usb1="C000247B" w:usb2="00000009" w:usb3="00000000" w:csb0="000001FF" w:csb1="00000000"/>
   </w:font>
   <w:font w:name="DengXian Light">
     <w:altName w:val="等线 Light"/>
@@ -7776,6 +8625,13 @@
     <w:family w:val="auto"/>
     <w:pitch w:val="variable"/>
     <w:sig w:usb0="A00002BF" w:usb1="38CF7CFA" w:usb2="00000016" w:usb3="00000000" w:csb0="0004000F" w:csb1="00000000"/>
+  </w:font>
+  <w:font w:name="Segoe UI">
+    <w:panose1 w:val="020B0502040204020203"/>
+    <w:charset w:val="00"/>
+    <w:family w:val="swiss"/>
+    <w:pitch w:val="variable"/>
+    <w:sig w:usb0="E4002EFF" w:usb1="C000E47F" w:usb2="00000009" w:usb3="00000000" w:csb0="000001FF" w:csb1="00000000"/>
   </w:font>
   <w:font w:name="Segoe UI Emoji">
     <w:panose1 w:val="020B0502040204020203"/>
@@ -7804,9 +8660,12 @@
   <w:rsids>
     <w:rsidRoot w:val="002A68DD"/>
     <w:rsid w:val="001060CC"/>
+    <w:rsid w:val="00135D1F"/>
+    <w:rsid w:val="00161022"/>
     <w:rsid w:val="00211F17"/>
     <w:rsid w:val="002A68DD"/>
     <w:rsid w:val="00652ADF"/>
+    <w:rsid w:val="00662782"/>
     <w:rsid w:val="008F6A89"/>
     <w:rsid w:val="00C33E65"/>
   </w:rsids>

</xml_diff>